<commit_message>
update logistic regression, modelsummary and export to xlsx file directly 10:36 am Dec 1 2022
</commit_message>
<xml_diff>
--- a/weekly materials/6 Logistic regression/Week 6 Thursday class logistic regression exercise.docx
+++ b/weekly materials/6 Logistic regression/Week 6 Thursday class logistic regression exercise.docx
@@ -81,6 +81,43 @@
       <w:pPr>
         <w:spacing w:after="0" w:line="240" w:lineRule="auto"/>
       </w:pPr>
+      <w:r>
+        <w:drawing>
+          <wp:inline distT="0" distB="0" distL="0" distR="0" wp14:anchorId="756A5BB6" wp14:editId="45B73442">
+            <wp:extent cx="5943600" cy="1950085"/>
+            <wp:effectExtent l="0" t="0" r="0" b="5715"/>
+            <wp:docPr id="2" name="Picture 2" descr="Text&#10;&#10;Description automatically generated"/>
+            <wp:cNvGraphicFramePr>
+              <a:graphicFrameLocks xmlns:a="http://schemas.openxmlformats.org/drawingml/2006/main" noChangeAspect="1"/>
+            </wp:cNvGraphicFramePr>
+            <a:graphic xmlns:a="http://schemas.openxmlformats.org/drawingml/2006/main">
+              <a:graphicData uri="http://schemas.openxmlformats.org/drawingml/2006/picture">
+                <pic:pic xmlns:pic="http://schemas.openxmlformats.org/drawingml/2006/picture">
+                  <pic:nvPicPr>
+                    <pic:cNvPr id="2" name="Picture 2" descr="Text&#10;&#10;Description automatically generated"/>
+                    <pic:cNvPicPr/>
+                  </pic:nvPicPr>
+                  <pic:blipFill>
+                    <a:blip r:embed="rId7"/>
+                    <a:stretch>
+                      <a:fillRect/>
+                    </a:stretch>
+                  </pic:blipFill>
+                  <pic:spPr>
+                    <a:xfrm>
+                      <a:off x="0" y="0"/>
+                      <a:ext cx="5943600" cy="1950085"/>
+                    </a:xfrm>
+                    <a:prstGeom prst="rect">
+                      <a:avLst/>
+                    </a:prstGeom>
+                  </pic:spPr>
+                </pic:pic>
+              </a:graphicData>
+            </a:graphic>
+          </wp:inline>
+        </w:drawing>
+      </w:r>
     </w:p>
     <w:p>
       <w:pPr>
@@ -131,10 +168,45 @@
     </w:p>
     <w:p>
       <w:pPr>
-        <w:pStyle w:val="ListParagraph"/>
-        <w:spacing w:after="0" w:line="240" w:lineRule="auto"/>
-        <w:ind w:left="1440"/>
-      </w:pPr>
+        <w:spacing w:after="0" w:line="240" w:lineRule="auto"/>
+      </w:pPr>
+      <w:r>
+        <w:drawing>
+          <wp:inline distT="0" distB="0" distL="0" distR="0" wp14:anchorId="543FFD48" wp14:editId="0C8FDAB9">
+            <wp:extent cx="5943600" cy="2345690"/>
+            <wp:effectExtent l="0" t="0" r="0" b="3810"/>
+            <wp:docPr id="1" name="Picture 1" descr="Text&#10;&#10;Description automatically generated"/>
+            <wp:cNvGraphicFramePr>
+              <a:graphicFrameLocks xmlns:a="http://schemas.openxmlformats.org/drawingml/2006/main" noChangeAspect="1"/>
+            </wp:cNvGraphicFramePr>
+            <a:graphic xmlns:a="http://schemas.openxmlformats.org/drawingml/2006/main">
+              <a:graphicData uri="http://schemas.openxmlformats.org/drawingml/2006/picture">
+                <pic:pic xmlns:pic="http://schemas.openxmlformats.org/drawingml/2006/picture">
+                  <pic:nvPicPr>
+                    <pic:cNvPr id="1" name="Picture 1" descr="Text&#10;&#10;Description automatically generated"/>
+                    <pic:cNvPicPr/>
+                  </pic:nvPicPr>
+                  <pic:blipFill>
+                    <a:blip r:embed="rId8"/>
+                    <a:stretch>
+                      <a:fillRect/>
+                    </a:stretch>
+                  </pic:blipFill>
+                  <pic:spPr>
+                    <a:xfrm>
+                      <a:off x="0" y="0"/>
+                      <a:ext cx="5943600" cy="2345690"/>
+                    </a:xfrm>
+                    <a:prstGeom prst="rect">
+                      <a:avLst/>
+                    </a:prstGeom>
+                  </pic:spPr>
+                </pic:pic>
+              </a:graphicData>
+            </a:graphic>
+          </wp:inline>
+        </w:drawing>
+      </w:r>
     </w:p>
     <w:p>
       <w:pPr>
@@ -176,8 +248,46 @@
     </w:p>
     <w:p>
       <w:pPr>
-        <w:pStyle w:val="ListParagraph"/>
-      </w:pPr>
+        <w:ind w:left="360"/>
+      </w:pPr>
+      <w:r>
+        <w:lastRenderedPageBreak/>
+        <w:drawing>
+          <wp:inline distT="0" distB="0" distL="0" distR="0" wp14:anchorId="0417B52D" wp14:editId="341480B5">
+            <wp:extent cx="5943600" cy="2521585"/>
+            <wp:effectExtent l="0" t="0" r="0" b="5715"/>
+            <wp:docPr id="3" name="Picture 3" descr="A screen shot of a computer&#10;&#10;Description automatically generated with low confidence"/>
+            <wp:cNvGraphicFramePr>
+              <a:graphicFrameLocks xmlns:a="http://schemas.openxmlformats.org/drawingml/2006/main" noChangeAspect="1"/>
+            </wp:cNvGraphicFramePr>
+            <a:graphic xmlns:a="http://schemas.openxmlformats.org/drawingml/2006/main">
+              <a:graphicData uri="http://schemas.openxmlformats.org/drawingml/2006/picture">
+                <pic:pic xmlns:pic="http://schemas.openxmlformats.org/drawingml/2006/picture">
+                  <pic:nvPicPr>
+                    <pic:cNvPr id="3" name="Picture 3" descr="A screen shot of a computer&#10;&#10;Description automatically generated with low confidence"/>
+                    <pic:cNvPicPr/>
+                  </pic:nvPicPr>
+                  <pic:blipFill>
+                    <a:blip r:embed="rId9"/>
+                    <a:stretch>
+                      <a:fillRect/>
+                    </a:stretch>
+                  </pic:blipFill>
+                  <pic:spPr>
+                    <a:xfrm>
+                      <a:off x="0" y="0"/>
+                      <a:ext cx="5943600" cy="2521585"/>
+                    </a:xfrm>
+                    <a:prstGeom prst="rect">
+                      <a:avLst/>
+                    </a:prstGeom>
+                  </pic:spPr>
+                </pic:pic>
+              </a:graphicData>
+            </a:graphic>
+          </wp:inline>
+        </w:drawing>
+      </w:r>
     </w:p>
     <w:p>
       <w:pPr>
@@ -209,8 +319,45 @@
     </w:p>
     <w:p>
       <w:pPr>
-        <w:pStyle w:val="ListParagraph"/>
-      </w:pPr>
+        <w:ind w:left="360"/>
+      </w:pPr>
+      <w:r>
+        <w:drawing>
+          <wp:inline distT="0" distB="0" distL="0" distR="0" wp14:anchorId="07678BF7" wp14:editId="2A714378">
+            <wp:extent cx="4978400" cy="635000"/>
+            <wp:effectExtent l="0" t="0" r="0" b="0"/>
+            <wp:docPr id="4" name="Picture 4" descr="Text&#10;&#10;Description automatically generated"/>
+            <wp:cNvGraphicFramePr>
+              <a:graphicFrameLocks xmlns:a="http://schemas.openxmlformats.org/drawingml/2006/main" noChangeAspect="1"/>
+            </wp:cNvGraphicFramePr>
+            <a:graphic xmlns:a="http://schemas.openxmlformats.org/drawingml/2006/main">
+              <a:graphicData uri="http://schemas.openxmlformats.org/drawingml/2006/picture">
+                <pic:pic xmlns:pic="http://schemas.openxmlformats.org/drawingml/2006/picture">
+                  <pic:nvPicPr>
+                    <pic:cNvPr id="4" name="Picture 4" descr="Text&#10;&#10;Description automatically generated"/>
+                    <pic:cNvPicPr/>
+                  </pic:nvPicPr>
+                  <pic:blipFill>
+                    <a:blip r:embed="rId10"/>
+                    <a:stretch>
+                      <a:fillRect/>
+                    </a:stretch>
+                  </pic:blipFill>
+                  <pic:spPr>
+                    <a:xfrm>
+                      <a:off x="0" y="0"/>
+                      <a:ext cx="4978400" cy="635000"/>
+                    </a:xfrm>
+                    <a:prstGeom prst="rect">
+                      <a:avLst/>
+                    </a:prstGeom>
+                  </pic:spPr>
+                </pic:pic>
+              </a:graphicData>
+            </a:graphic>
+          </wp:inline>
+        </w:drawing>
+      </w:r>
     </w:p>
     <w:p>
       <w:pPr>
@@ -251,8 +398,45 @@
     </w:p>
     <w:p>
       <w:pPr>
-        <w:pStyle w:val="ListParagraph"/>
-      </w:pPr>
+        <w:ind w:left="360"/>
+      </w:pPr>
+      <w:r>
+        <w:drawing>
+          <wp:inline distT="0" distB="0" distL="0" distR="0" wp14:anchorId="2E3F8EF4" wp14:editId="2B8D105E">
+            <wp:extent cx="2998382" cy="3656683"/>
+            <wp:effectExtent l="0" t="0" r="0" b="1270"/>
+            <wp:docPr id="6" name="Picture 6" descr="Text&#10;&#10;Description automatically generated with medium confidence"/>
+            <wp:cNvGraphicFramePr>
+              <a:graphicFrameLocks xmlns:a="http://schemas.openxmlformats.org/drawingml/2006/main" noChangeAspect="1"/>
+            </wp:cNvGraphicFramePr>
+            <a:graphic xmlns:a="http://schemas.openxmlformats.org/drawingml/2006/main">
+              <a:graphicData uri="http://schemas.openxmlformats.org/drawingml/2006/picture">
+                <pic:pic xmlns:pic="http://schemas.openxmlformats.org/drawingml/2006/picture">
+                  <pic:nvPicPr>
+                    <pic:cNvPr id="6" name="Picture 6" descr="Text&#10;&#10;Description automatically generated with medium confidence"/>
+                    <pic:cNvPicPr/>
+                  </pic:nvPicPr>
+                  <pic:blipFill>
+                    <a:blip r:embed="rId11"/>
+                    <a:stretch>
+                      <a:fillRect/>
+                    </a:stretch>
+                  </pic:blipFill>
+                  <pic:spPr>
+                    <a:xfrm>
+                      <a:off x="0" y="0"/>
+                      <a:ext cx="3029949" cy="3695180"/>
+                    </a:xfrm>
+                    <a:prstGeom prst="rect">
+                      <a:avLst/>
+                    </a:prstGeom>
+                  </pic:spPr>
+                </pic:pic>
+              </a:graphicData>
+            </a:graphic>
+          </wp:inline>
+        </w:drawing>
+      </w:r>
     </w:p>
     <w:p>
       <w:pPr>
@@ -264,6 +448,7 @@
         <w:spacing w:after="0" w:line="240" w:lineRule="auto"/>
       </w:pPr>
       <w:r>
+        <w:lastRenderedPageBreak/>
         <w:t xml:space="preserve">Extend the model that you fit in question 7 to evaluate whether there is evidence that the association between diabetes and CVD death is different for those with and without a history of </w:t>
       </w:r>
       <w:r>
@@ -275,7 +460,57 @@
     </w:p>
     <w:p>
       <w:pPr>
-        <w:pStyle w:val="ListParagraph"/>
+        <w:ind w:left="360"/>
+      </w:pPr>
+      <w:r>
+        <w:drawing>
+          <wp:inline distT="0" distB="0" distL="0" distR="0" wp14:anchorId="45489896" wp14:editId="50250A8D">
+            <wp:extent cx="3710763" cy="4245969"/>
+            <wp:effectExtent l="0" t="0" r="0" b="0"/>
+            <wp:docPr id="7" name="Picture 7" descr="A picture containing text&#10;&#10;Description automatically generated"/>
+            <wp:cNvGraphicFramePr>
+              <a:graphicFrameLocks xmlns:a="http://schemas.openxmlformats.org/drawingml/2006/main" noChangeAspect="1"/>
+            </wp:cNvGraphicFramePr>
+            <a:graphic xmlns:a="http://schemas.openxmlformats.org/drawingml/2006/main">
+              <a:graphicData uri="http://schemas.openxmlformats.org/drawingml/2006/picture">
+                <pic:pic xmlns:pic="http://schemas.openxmlformats.org/drawingml/2006/picture">
+                  <pic:nvPicPr>
+                    <pic:cNvPr id="7" name="Picture 7" descr="A picture containing text&#10;&#10;Description automatically generated"/>
+                    <pic:cNvPicPr/>
+                  </pic:nvPicPr>
+                  <pic:blipFill>
+                    <a:blip r:embed="rId12"/>
+                    <a:stretch>
+                      <a:fillRect/>
+                    </a:stretch>
+                  </pic:blipFill>
+                  <pic:spPr>
+                    <a:xfrm>
+                      <a:off x="0" y="0"/>
+                      <a:ext cx="3720606" cy="4257232"/>
+                    </a:xfrm>
+                    <a:prstGeom prst="rect">
+                      <a:avLst/>
+                    </a:prstGeom>
+                  </pic:spPr>
+                </pic:pic>
+              </a:graphicData>
+            </a:graphic>
+          </wp:inline>
+        </w:drawing>
+      </w:r>
+    </w:p>
+    <w:p>
+      <w:pPr>
+        <w:ind w:left="360"/>
+      </w:pPr>
+      <w:r>
+        <w:t>Yes.</w:t>
+      </w:r>
+    </w:p>
+    <w:p>
+      <w:pPr>
+        <w:ind w:left="360"/>
       </w:pPr>
     </w:p>
     <w:p>
@@ -305,8 +540,46 @@
     </w:p>
     <w:p>
       <w:pPr>
-        <w:pStyle w:val="ListParagraph"/>
-      </w:pPr>
+        <w:ind w:left="360"/>
+      </w:pPr>
+      <w:r>
+        <w:lastRenderedPageBreak/>
+        <w:drawing>
+          <wp:inline distT="0" distB="0" distL="0" distR="0" wp14:anchorId="17C865D0" wp14:editId="43172E7D">
+            <wp:extent cx="5943600" cy="3899535"/>
+            <wp:effectExtent l="0" t="0" r="0" b="0"/>
+            <wp:docPr id="8" name="Picture 8"/>
+            <wp:cNvGraphicFramePr>
+              <a:graphicFrameLocks xmlns:a="http://schemas.openxmlformats.org/drawingml/2006/main" noChangeAspect="1"/>
+            </wp:cNvGraphicFramePr>
+            <a:graphic xmlns:a="http://schemas.openxmlformats.org/drawingml/2006/main">
+              <a:graphicData uri="http://schemas.openxmlformats.org/drawingml/2006/picture">
+                <pic:pic xmlns:pic="http://schemas.openxmlformats.org/drawingml/2006/picture">
+                  <pic:nvPicPr>
+                    <pic:cNvPr id="1" name=""/>
+                    <pic:cNvPicPr/>
+                  </pic:nvPicPr>
+                  <pic:blipFill>
+                    <a:blip r:embed="rId13"/>
+                    <a:stretch>
+                      <a:fillRect/>
+                    </a:stretch>
+                  </pic:blipFill>
+                  <pic:spPr>
+                    <a:xfrm>
+                      <a:off x="0" y="0"/>
+                      <a:ext cx="5943600" cy="3899535"/>
+                    </a:xfrm>
+                    <a:prstGeom prst="rect">
+                      <a:avLst/>
+                    </a:prstGeom>
+                  </pic:spPr>
+                </pic:pic>
+              </a:graphicData>
+            </a:graphic>
+          </wp:inline>
+        </w:drawing>
+      </w:r>
     </w:p>
     <w:p>
       <w:pPr>
@@ -343,19 +616,54 @@
       <w:pPr>
         <w:spacing w:after="0" w:line="240" w:lineRule="auto"/>
       </w:pPr>
-    </w:p>
-    <w:p>
-      <w:pPr>
-        <w:spacing w:after="0" w:line="240" w:lineRule="auto"/>
-      </w:pPr>
-    </w:p>
-    <w:p>
-      <w:pPr>
-        <w:spacing w:after="0" w:line="240" w:lineRule="auto"/>
-      </w:pPr>
+      <w:r>
+        <w:t>0.837, 3.337</w:t>
+      </w:r>
+    </w:p>
+    <w:p>
+      <w:pPr>
+        <w:spacing w:after="0" w:line="240" w:lineRule="auto"/>
+      </w:pPr>
+      <w:r>
+        <w:drawing>
+          <wp:inline distT="0" distB="0" distL="0" distR="0" wp14:anchorId="7E0D3793" wp14:editId="28DDA844">
+            <wp:extent cx="4125433" cy="3428605"/>
+            <wp:effectExtent l="0" t="0" r="2540" b="635"/>
+            <wp:docPr id="9" name="Picture 9" descr="Text&#10;&#10;Description automatically generated with medium confidence"/>
+            <wp:cNvGraphicFramePr>
+              <a:graphicFrameLocks xmlns:a="http://schemas.openxmlformats.org/drawingml/2006/main" noChangeAspect="1"/>
+            </wp:cNvGraphicFramePr>
+            <a:graphic xmlns:a="http://schemas.openxmlformats.org/drawingml/2006/main">
+              <a:graphicData uri="http://schemas.openxmlformats.org/drawingml/2006/picture">
+                <pic:pic xmlns:pic="http://schemas.openxmlformats.org/drawingml/2006/picture">
+                  <pic:nvPicPr>
+                    <pic:cNvPr id="9" name="Picture 9" descr="Text&#10;&#10;Description automatically generated with medium confidence"/>
+                    <pic:cNvPicPr/>
+                  </pic:nvPicPr>
+                  <pic:blipFill>
+                    <a:blip r:embed="rId14"/>
+                    <a:stretch>
+                      <a:fillRect/>
+                    </a:stretch>
+                  </pic:blipFill>
+                  <pic:spPr>
+                    <a:xfrm>
+                      <a:off x="0" y="0"/>
+                      <a:ext cx="4130943" cy="3433184"/>
+                    </a:xfrm>
+                    <a:prstGeom prst="rect">
+                      <a:avLst/>
+                    </a:prstGeom>
+                  </pic:spPr>
+                </pic:pic>
+              </a:graphicData>
+            </a:graphic>
+          </wp:inline>
+        </w:drawing>
+      </w:r>
     </w:p>
     <w:sectPr>
-      <w:headerReference w:type="default" r:id="rId7"/>
+      <w:headerReference w:type="default" r:id="rId15"/>
       <w:pgSz w:w="12240" w:h="15840"/>
       <w:pgMar w:top="1440" w:right="1440" w:bottom="1440" w:left="1440" w:header="720" w:footer="720" w:gutter="0"/>
       <w:cols w:space="720"/>

</xml_diff>

<commit_message>
update change to the correct dataset 11:04 am Dec 1 2022
</commit_message>
<xml_diff>
--- a/weekly materials/6 Logistic regression/Week 6 Thursday class logistic regression exercise.docx
+++ b/weekly materials/6 Logistic regression/Week 6 Thursday class logistic regression exercise.docx
@@ -83,10 +83,10 @@
       </w:pPr>
       <w:r>
         <w:drawing>
-          <wp:inline distT="0" distB="0" distL="0" distR="0" wp14:anchorId="756A5BB6" wp14:editId="45B73442">
-            <wp:extent cx="5943600" cy="1950085"/>
-            <wp:effectExtent l="0" t="0" r="0" b="5715"/>
-            <wp:docPr id="2" name="Picture 2" descr="Text&#10;&#10;Description automatically generated"/>
+          <wp:inline distT="0" distB="0" distL="0" distR="0" wp14:anchorId="23B4D78E" wp14:editId="093092E0">
+            <wp:extent cx="5943600" cy="2181225"/>
+            <wp:effectExtent l="0" t="0" r="0" b="3175"/>
+            <wp:docPr id="10" name="Picture 10" descr="Text&#10;&#10;Description automatically generated"/>
             <wp:cNvGraphicFramePr>
               <a:graphicFrameLocks xmlns:a="http://schemas.openxmlformats.org/drawingml/2006/main" noChangeAspect="1"/>
             </wp:cNvGraphicFramePr>
@@ -94,7 +94,7 @@
               <a:graphicData uri="http://schemas.openxmlformats.org/drawingml/2006/picture">
                 <pic:pic xmlns:pic="http://schemas.openxmlformats.org/drawingml/2006/picture">
                   <pic:nvPicPr>
-                    <pic:cNvPr id="2" name="Picture 2" descr="Text&#10;&#10;Description automatically generated"/>
+                    <pic:cNvPr id="10" name="Picture 10" descr="Text&#10;&#10;Description automatically generated"/>
                     <pic:cNvPicPr/>
                   </pic:nvPicPr>
                   <pic:blipFill>
@@ -106,7 +106,7 @@
                   <pic:spPr>
                     <a:xfrm>
                       <a:off x="0" y="0"/>
-                      <a:ext cx="5943600" cy="1950085"/>
+                      <a:ext cx="5943600" cy="2181225"/>
                     </a:xfrm>
                     <a:prstGeom prst="rect">
                       <a:avLst/>
@@ -172,10 +172,10 @@
       </w:pPr>
       <w:r>
         <w:drawing>
-          <wp:inline distT="0" distB="0" distL="0" distR="0" wp14:anchorId="543FFD48" wp14:editId="0C8FDAB9">
-            <wp:extent cx="5943600" cy="2345690"/>
-            <wp:effectExtent l="0" t="0" r="0" b="3810"/>
-            <wp:docPr id="1" name="Picture 1" descr="Text&#10;&#10;Description automatically generated"/>
+          <wp:inline distT="0" distB="0" distL="0" distR="0" wp14:anchorId="34704EE9" wp14:editId="3139115A">
+            <wp:extent cx="5943600" cy="2240915"/>
+            <wp:effectExtent l="0" t="0" r="0" b="0"/>
+            <wp:docPr id="1" name="Picture 1"/>
             <wp:cNvGraphicFramePr>
               <a:graphicFrameLocks xmlns:a="http://schemas.openxmlformats.org/drawingml/2006/main" noChangeAspect="1"/>
             </wp:cNvGraphicFramePr>
@@ -183,7 +183,7 @@
               <a:graphicData uri="http://schemas.openxmlformats.org/drawingml/2006/picture">
                 <pic:pic xmlns:pic="http://schemas.openxmlformats.org/drawingml/2006/picture">
                   <pic:nvPicPr>
-                    <pic:cNvPr id="1" name="Picture 1" descr="Text&#10;&#10;Description automatically generated"/>
+                    <pic:cNvPr id="1" name=""/>
                     <pic:cNvPicPr/>
                   </pic:nvPicPr>
                   <pic:blipFill>
@@ -195,7 +195,7 @@
                   <pic:spPr>
                     <a:xfrm>
                       <a:off x="0" y="0"/>
-                      <a:ext cx="5943600" cy="2345690"/>
+                      <a:ext cx="5943600" cy="2240915"/>
                     </a:xfrm>
                     <a:prstGeom prst="rect">
                       <a:avLst/>
@@ -253,10 +253,10 @@
       <w:r>
         <w:lastRenderedPageBreak/>
         <w:drawing>
-          <wp:inline distT="0" distB="0" distL="0" distR="0" wp14:anchorId="0417B52D" wp14:editId="341480B5">
-            <wp:extent cx="5943600" cy="2521585"/>
-            <wp:effectExtent l="0" t="0" r="0" b="5715"/>
-            <wp:docPr id="3" name="Picture 3" descr="A screen shot of a computer&#10;&#10;Description automatically generated with low confidence"/>
+          <wp:inline distT="0" distB="0" distL="0" distR="0" wp14:anchorId="56DA89C7" wp14:editId="3F8F9A6D">
+            <wp:extent cx="5943600" cy="2693035"/>
+            <wp:effectExtent l="0" t="0" r="0" b="0"/>
+            <wp:docPr id="11" name="Picture 11"/>
             <wp:cNvGraphicFramePr>
               <a:graphicFrameLocks xmlns:a="http://schemas.openxmlformats.org/drawingml/2006/main" noChangeAspect="1"/>
             </wp:cNvGraphicFramePr>
@@ -264,7 +264,7 @@
               <a:graphicData uri="http://schemas.openxmlformats.org/drawingml/2006/picture">
                 <pic:pic xmlns:pic="http://schemas.openxmlformats.org/drawingml/2006/picture">
                   <pic:nvPicPr>
-                    <pic:cNvPr id="3" name="Picture 3" descr="A screen shot of a computer&#10;&#10;Description automatically generated with low confidence"/>
+                    <pic:cNvPr id="1" name=""/>
                     <pic:cNvPicPr/>
                   </pic:nvPicPr>
                   <pic:blipFill>
@@ -276,7 +276,7 @@
                   <pic:spPr>
                     <a:xfrm>
                       <a:off x="0" y="0"/>
-                      <a:ext cx="5943600" cy="2521585"/>
+                      <a:ext cx="5943600" cy="2693035"/>
                     </a:xfrm>
                     <a:prstGeom prst="rect">
                       <a:avLst/>
@@ -323,10 +323,10 @@
       </w:pPr>
       <w:r>
         <w:drawing>
-          <wp:inline distT="0" distB="0" distL="0" distR="0" wp14:anchorId="07678BF7" wp14:editId="2A714378">
-            <wp:extent cx="4978400" cy="635000"/>
+          <wp:inline distT="0" distB="0" distL="0" distR="0" wp14:anchorId="1A65A7CC" wp14:editId="48E2EF63">
+            <wp:extent cx="4610100" cy="736600"/>
             <wp:effectExtent l="0" t="0" r="0" b="0"/>
-            <wp:docPr id="4" name="Picture 4" descr="Text&#10;&#10;Description automatically generated"/>
+            <wp:docPr id="12" name="Picture 12" descr="Text&#10;&#10;Description automatically generated"/>
             <wp:cNvGraphicFramePr>
               <a:graphicFrameLocks xmlns:a="http://schemas.openxmlformats.org/drawingml/2006/main" noChangeAspect="1"/>
             </wp:cNvGraphicFramePr>
@@ -334,7 +334,7 @@
               <a:graphicData uri="http://schemas.openxmlformats.org/drawingml/2006/picture">
                 <pic:pic xmlns:pic="http://schemas.openxmlformats.org/drawingml/2006/picture">
                   <pic:nvPicPr>
-                    <pic:cNvPr id="4" name="Picture 4" descr="Text&#10;&#10;Description automatically generated"/>
+                    <pic:cNvPr id="12" name="Picture 12" descr="Text&#10;&#10;Description automatically generated"/>
                     <pic:cNvPicPr/>
                   </pic:nvPicPr>
                   <pic:blipFill>
@@ -346,7 +346,7 @@
                   <pic:spPr>
                     <a:xfrm>
                       <a:off x="0" y="0"/>
-                      <a:ext cx="4978400" cy="635000"/>
+                      <a:ext cx="4610100" cy="736600"/>
                     </a:xfrm>
                     <a:prstGeom prst="rect">
                       <a:avLst/>
@@ -360,6 +360,11 @@
       </w:r>
     </w:p>
     <w:p>
+      <w:r>
+        <w:br w:type="page"/>
+      </w:r>
+    </w:p>
+    <w:p>
       <w:pPr>
         <w:pStyle w:val="ListParagraph"/>
         <w:numPr>
@@ -369,6 +374,7 @@
         <w:spacing w:after="0" w:line="240" w:lineRule="auto"/>
       </w:pPr>
       <w:r>
+        <w:lastRenderedPageBreak/>
         <w:t xml:space="preserve">Extend the model you fit in question 5 to evaluate the association between </w:t>
       </w:r>
       <w:r>
@@ -402,10 +408,10 @@
       </w:pPr>
       <w:r>
         <w:drawing>
-          <wp:inline distT="0" distB="0" distL="0" distR="0" wp14:anchorId="2E3F8EF4" wp14:editId="2B8D105E">
-            <wp:extent cx="2998382" cy="3656683"/>
-            <wp:effectExtent l="0" t="0" r="0" b="1270"/>
-            <wp:docPr id="6" name="Picture 6" descr="Text&#10;&#10;Description automatically generated with medium confidence"/>
+          <wp:inline distT="0" distB="0" distL="0" distR="0" wp14:anchorId="7F91239C" wp14:editId="6F43F9AF">
+            <wp:extent cx="5943600" cy="5616575"/>
+            <wp:effectExtent l="0" t="0" r="0" b="0"/>
+            <wp:docPr id="13" name="Picture 13" descr="A picture containing text&#10;&#10;Description automatically generated"/>
             <wp:cNvGraphicFramePr>
               <a:graphicFrameLocks xmlns:a="http://schemas.openxmlformats.org/drawingml/2006/main" noChangeAspect="1"/>
             </wp:cNvGraphicFramePr>
@@ -413,7 +419,7 @@
               <a:graphicData uri="http://schemas.openxmlformats.org/drawingml/2006/picture">
                 <pic:pic xmlns:pic="http://schemas.openxmlformats.org/drawingml/2006/picture">
                   <pic:nvPicPr>
-                    <pic:cNvPr id="6" name="Picture 6" descr="Text&#10;&#10;Description automatically generated with medium confidence"/>
+                    <pic:cNvPr id="13" name="Picture 13" descr="A picture containing text&#10;&#10;Description automatically generated"/>
                     <pic:cNvPicPr/>
                   </pic:nvPicPr>
                   <pic:blipFill>
@@ -425,7 +431,7 @@
                   <pic:spPr>
                     <a:xfrm>
                       <a:off x="0" y="0"/>
-                      <a:ext cx="3029949" cy="3695180"/>
+                      <a:ext cx="5943600" cy="5616575"/>
                     </a:xfrm>
                     <a:prstGeom prst="rect">
                       <a:avLst/>
@@ -439,6 +445,11 @@
       </w:r>
     </w:p>
     <w:p>
+      <w:r>
+        <w:br w:type="page"/>
+      </w:r>
+    </w:p>
+    <w:p>
       <w:pPr>
         <w:pStyle w:val="ListParagraph"/>
         <w:numPr>
@@ -464,10 +475,10 @@
       </w:pPr>
       <w:r>
         <w:drawing>
-          <wp:inline distT="0" distB="0" distL="0" distR="0" wp14:anchorId="45489896" wp14:editId="50250A8D">
-            <wp:extent cx="3710763" cy="4245969"/>
+          <wp:inline distT="0" distB="0" distL="0" distR="0" wp14:anchorId="7BFD1BB5" wp14:editId="4FBCAB91">
+            <wp:extent cx="5943600" cy="6109970"/>
             <wp:effectExtent l="0" t="0" r="0" b="0"/>
-            <wp:docPr id="7" name="Picture 7" descr="A picture containing text&#10;&#10;Description automatically generated"/>
+            <wp:docPr id="14" name="Picture 14" descr="Table&#10;&#10;Description automatically generated with medium confidence"/>
             <wp:cNvGraphicFramePr>
               <a:graphicFrameLocks xmlns:a="http://schemas.openxmlformats.org/drawingml/2006/main" noChangeAspect="1"/>
             </wp:cNvGraphicFramePr>
@@ -475,7 +486,7 @@
               <a:graphicData uri="http://schemas.openxmlformats.org/drawingml/2006/picture">
                 <pic:pic xmlns:pic="http://schemas.openxmlformats.org/drawingml/2006/picture">
                   <pic:nvPicPr>
-                    <pic:cNvPr id="7" name="Picture 7" descr="A picture containing text&#10;&#10;Description automatically generated"/>
+                    <pic:cNvPr id="14" name="Picture 14" descr="Table&#10;&#10;Description automatically generated with medium confidence"/>
                     <pic:cNvPicPr/>
                   </pic:nvPicPr>
                   <pic:blipFill>
@@ -487,7 +498,7 @@
                   <pic:spPr>
                     <a:xfrm>
                       <a:off x="0" y="0"/>
-                      <a:ext cx="3720606" cy="4257232"/>
+                      <a:ext cx="5943600" cy="6109970"/>
                     </a:xfrm>
                     <a:prstGeom prst="rect">
                       <a:avLst/>
@@ -514,6 +525,11 @@
       </w:pPr>
     </w:p>
     <w:p>
+      <w:r>
+        <w:br w:type="page"/>
+      </w:r>
+    </w:p>
+    <w:p>
       <w:pPr>
         <w:pStyle w:val="ListParagraph"/>
         <w:numPr>
@@ -523,6 +539,7 @@
         <w:spacing w:after="0" w:line="240" w:lineRule="auto"/>
       </w:pPr>
       <w:r>
+        <w:lastRenderedPageBreak/>
         <w:t xml:space="preserve">Compute the point estimate and 95% confidence interval for the association between </w:t>
       </w:r>
       <w:r>
@@ -543,12 +560,11 @@
         <w:ind w:left="360"/>
       </w:pPr>
       <w:r>
-        <w:lastRenderedPageBreak/>
         <w:drawing>
-          <wp:inline distT="0" distB="0" distL="0" distR="0" wp14:anchorId="17C865D0" wp14:editId="43172E7D">
-            <wp:extent cx="5943600" cy="3899535"/>
-            <wp:effectExtent l="0" t="0" r="0" b="0"/>
-            <wp:docPr id="8" name="Picture 8"/>
+          <wp:inline distT="0" distB="0" distL="0" distR="0" wp14:anchorId="2AC597B3" wp14:editId="354C2DBD">
+            <wp:extent cx="5943600" cy="3855085"/>
+            <wp:effectExtent l="0" t="0" r="0" b="5715"/>
+            <wp:docPr id="15" name="Picture 15" descr="A screenshot of a computer&#10;&#10;Description automatically generated with low confidence"/>
             <wp:cNvGraphicFramePr>
               <a:graphicFrameLocks xmlns:a="http://schemas.openxmlformats.org/drawingml/2006/main" noChangeAspect="1"/>
             </wp:cNvGraphicFramePr>
@@ -556,7 +572,7 @@
               <a:graphicData uri="http://schemas.openxmlformats.org/drawingml/2006/picture">
                 <pic:pic xmlns:pic="http://schemas.openxmlformats.org/drawingml/2006/picture">
                   <pic:nvPicPr>
-                    <pic:cNvPr id="1" name=""/>
+                    <pic:cNvPr id="15" name="Picture 15" descr="A screenshot of a computer&#10;&#10;Description automatically generated with low confidence"/>
                     <pic:cNvPicPr/>
                   </pic:nvPicPr>
                   <pic:blipFill>
@@ -568,7 +584,7 @@
                   <pic:spPr>
                     <a:xfrm>
                       <a:off x="0" y="0"/>
-                      <a:ext cx="5943600" cy="3899535"/>
+                      <a:ext cx="5943600" cy="3855085"/>
                     </a:xfrm>
                     <a:prstGeom prst="rect">
                       <a:avLst/>
@@ -582,6 +598,11 @@
       </w:r>
     </w:p>
     <w:p>
+      <w:r>
+        <w:br w:type="page"/>
+      </w:r>
+    </w:p>
+    <w:p>
       <w:pPr>
         <w:pStyle w:val="ListParagraph"/>
         <w:numPr>
@@ -591,6 +612,7 @@
         <w:spacing w:after="0" w:line="240" w:lineRule="auto"/>
       </w:pPr>
       <w:r>
+        <w:lastRenderedPageBreak/>
         <w:t xml:space="preserve">Compute the point estimate and 95% confidence interval for the association between </w:t>
       </w:r>
       <w:r>
@@ -617,19 +639,11 @@
         <w:spacing w:after="0" w:line="240" w:lineRule="auto"/>
       </w:pPr>
       <w:r>
-        <w:t>0.837, 3.337</w:t>
-      </w:r>
-    </w:p>
-    <w:p>
-      <w:pPr>
-        <w:spacing w:after="0" w:line="240" w:lineRule="auto"/>
-      </w:pPr>
-      <w:r>
         <w:drawing>
-          <wp:inline distT="0" distB="0" distL="0" distR="0" wp14:anchorId="7E0D3793" wp14:editId="28DDA844">
-            <wp:extent cx="4125433" cy="3428605"/>
-            <wp:effectExtent l="0" t="0" r="2540" b="635"/>
-            <wp:docPr id="9" name="Picture 9" descr="Text&#10;&#10;Description automatically generated with medium confidence"/>
+          <wp:inline distT="0" distB="0" distL="0" distR="0" wp14:anchorId="01B7CC8F" wp14:editId="3914BAFE">
+            <wp:extent cx="5943600" cy="4446905"/>
+            <wp:effectExtent l="0" t="0" r="0" b="0"/>
+            <wp:docPr id="16" name="Picture 16" descr="Text&#10;&#10;Description automatically generated"/>
             <wp:cNvGraphicFramePr>
               <a:graphicFrameLocks xmlns:a="http://schemas.openxmlformats.org/drawingml/2006/main" noChangeAspect="1"/>
             </wp:cNvGraphicFramePr>
@@ -637,7 +651,7 @@
               <a:graphicData uri="http://schemas.openxmlformats.org/drawingml/2006/picture">
                 <pic:pic xmlns:pic="http://schemas.openxmlformats.org/drawingml/2006/picture">
                   <pic:nvPicPr>
-                    <pic:cNvPr id="9" name="Picture 9" descr="Text&#10;&#10;Description automatically generated with medium confidence"/>
+                    <pic:cNvPr id="16" name="Picture 16" descr="Text&#10;&#10;Description automatically generated"/>
                     <pic:cNvPicPr/>
                   </pic:nvPicPr>
                   <pic:blipFill>
@@ -649,7 +663,7 @@
                   <pic:spPr>
                     <a:xfrm>
                       <a:off x="0" y="0"/>
-                      <a:ext cx="4130943" cy="3433184"/>
+                      <a:ext cx="5943600" cy="4446905"/>
                     </a:xfrm>
                     <a:prstGeom prst="rect">
                       <a:avLst/>

</xml_diff>